<commit_message>
Work in class and hw2
</commit_message>
<xml_diff>
--- a/hw02/echessman_bjensen_hw2.docx
+++ b/hw02/echessman_bjensen_hw2.docx
@@ -41,7 +41,6 @@
         </w:numPr>
         <w:spacing w:line="360" w:lineRule="auto"/>
       </w:pPr>
-      <w:bookmarkStart w:id="0" w:name="_GoBack"/>
       <w:r>
         <w:t xml:space="preserve">The worst case runtime for </w:t>
       </w:r>
@@ -158,38 +157,10 @@
         <w:t xml:space="preserve"> </w:t>
       </w:r>
       <w:r>
-        <w:t xml:space="preserve">to modify the </w:t>
-      </w:r>
-      <w:proofErr w:type="spellStart"/>
-      <w:r>
-        <w:rPr>
-          <w:i/>
-        </w:rPr>
-        <w:t>interp</w:t>
-      </w:r>
-      <w:proofErr w:type="spellEnd"/>
-      <w:r>
-        <w:t xml:space="preserve"> function to have an “else” option</w:t>
-      </w:r>
-      <w:r>
-        <w:t xml:space="preserve">, under the </w:t>
-      </w:r>
-      <w:proofErr w:type="spellStart"/>
-      <w:r>
-        <w:rPr>
-          <w:i/>
-        </w:rPr>
-        <w:t>idC</w:t>
-      </w:r>
-      <w:proofErr w:type="spellEnd"/>
-      <w:r>
-        <w:t xml:space="preserve"> branch of the type-case conditional.</w:t>
-      </w:r>
-      <w:r>
-        <w:t xml:space="preserve"> </w:t>
-      </w:r>
-      <w:r>
-        <w:t xml:space="preserve">This “else” would be triggered if the lookup failed to find the identifier in the </w:t>
+        <w:t xml:space="preserve">to </w:t>
+      </w:r>
+      <w:r>
+        <w:t xml:space="preserve">alter the “empty” </w:t>
       </w:r>
       <w:proofErr w:type="spellStart"/>
       <w:r>
@@ -200,7 +171,27 @@
       </w:r>
       <w:proofErr w:type="spellEnd"/>
       <w:r>
-        <w:t xml:space="preserve"> variable, and perform another lookup trying to find it in a secondary list of bindings, possibly called global, where the pi bound instance would live. Only if both lookups failed would the error “name not found” be thrown.</w:t>
+        <w:t xml:space="preserve"> variable (</w:t>
+      </w:r>
+      <w:proofErr w:type="spellStart"/>
+      <w:r>
+        <w:rPr>
+          <w:i/>
+        </w:rPr>
+        <w:t>mt-env</w:t>
+      </w:r>
+      <w:proofErr w:type="spellEnd"/>
+      <w:r>
+        <w:t xml:space="preserve">) to include the </w:t>
+      </w:r>
+      <w:r>
+        <w:rPr>
+          <w:i/>
+        </w:rPr>
+        <w:t>pi</w:t>
+      </w:r>
+      <w:r>
+        <w:t xml:space="preserve"> variable by default. </w:t>
       </w:r>
     </w:p>
     <w:p>
@@ -247,7 +238,6 @@
         <w:t xml:space="preserve"> variables, one inside the </w:t>
       </w:r>
       <w:r>
-        <w:lastRenderedPageBreak/>
         <w:t xml:space="preserve">function </w:t>
       </w:r>
       <w:proofErr w:type="spellStart"/>
@@ -268,10 +258,26 @@
         <w:t>pi</w:t>
       </w:r>
       <w:r>
-        <w:t xml:space="preserve"> doesn’t change the outer one. However, this example does not demonstrate the concept of environment immutability as no attempt is made to change the contents of either environment after it has been created. </w:t>
-      </w:r>
+        <w:t xml:space="preserve"> doesn’t change the outer one</w:t>
+      </w:r>
+      <w:r>
+        <w:t xml:space="preserve">, and you still get the original un-mutated 3.1416 </w:t>
+      </w:r>
+      <w:r>
+        <w:rPr>
+          <w:i/>
+        </w:rPr>
+        <w:t>pi</w:t>
+      </w:r>
+      <w:r>
+        <w:t>.</w:t>
+      </w:r>
+      <w:r>
+        <w:t xml:space="preserve"> </w:t>
+      </w:r>
+      <w:bookmarkStart w:id="0" w:name="_GoBack"/>
+      <w:bookmarkEnd w:id="0"/>
     </w:p>
-    <w:bookmarkEnd w:id="0"/>
     <w:sectPr>
       <w:pgSz w:w="12240" w:h="15840"/>
       <w:pgMar w:top="1440" w:right="1800" w:bottom="1440" w:left="1800" w:header="720" w:footer="720" w:gutter="0"/>

</xml_diff>